<commit_message>
add Proposal and CD
</commit_message>
<xml_diff>
--- a/#PRINT/FD/#ROMAWI_Pak Budi.docx
+++ b/#PRINT/FD/#ROMAWI_Pak Budi.docx
@@ -9,96 +9,8 @@
         <w:rPr>
           <w:rFonts w:ascii="Times New Roman" w:eastAsia="Times New Roman" w:hAnsi="Times New Roman" w:cs="Times New Roman"/>
           <w:b/>
-          <w:bCs/>
-          <w:sz w:val="36"/>
-          <w:szCs w:val="36"/>
-        </w:rPr>
-      </w:pPr>
-      <w:r>
-        <w:rPr>
-          <w:rFonts w:ascii="Times New Roman" w:eastAsia="Times New Roman" w:hAnsi="Times New Roman" w:cs="Times New Roman"/>
-          <w:b/>
-          <w:bCs/>
-          <w:sz w:val="36"/>
-          <w:szCs w:val="36"/>
-        </w:rPr>
-        <w:t>SISTEM INFORMASI P</w:t>
-      </w:r>
-      <w:bookmarkStart w:id="0" w:name="_GoBack"/>
-      <w:bookmarkEnd w:id="0"/>
-      <w:r>
-        <w:rPr>
-          <w:rFonts w:ascii="Times New Roman" w:eastAsia="Times New Roman" w:hAnsi="Times New Roman" w:cs="Times New Roman"/>
-          <w:b/>
-          <w:bCs/>
-          <w:sz w:val="36"/>
-          <w:szCs w:val="36"/>
-        </w:rPr>
-        <w:t xml:space="preserve">ENGELOLAAN MATRIKULASI </w:t>
-      </w:r>
-      <w:r>
-        <w:rPr>
-          <w:rFonts w:ascii="Times New Roman" w:eastAsia="Times New Roman" w:hAnsi="Times New Roman" w:cs="Times New Roman"/>
-          <w:b/>
-          <w:bCs/>
-          <w:sz w:val="36"/>
-          <w:szCs w:val="36"/>
-          <w:lang w:val="en-ID"/>
-        </w:rPr>
-        <w:t xml:space="preserve">PROGRAM PEMBINAAN </w:t>
-      </w:r>
-      <w:r>
-        <w:rPr>
-          <w:rFonts w:ascii="Times New Roman" w:eastAsia="Times New Roman" w:hAnsi="Times New Roman" w:cs="Times New Roman"/>
-          <w:b/>
-          <w:bCs/>
-          <w:sz w:val="36"/>
-          <w:szCs w:val="36"/>
-        </w:rPr>
-        <w:t xml:space="preserve">BERBASIS </w:t>
-      </w:r>
-      <w:r>
-        <w:rPr>
-          <w:rFonts w:ascii="Times New Roman" w:eastAsia="Times New Roman" w:hAnsi="Times New Roman" w:cs="Times New Roman"/>
-          <w:b/>
-          <w:bCs/>
-          <w:i/>
-          <w:sz w:val="36"/>
-          <w:szCs w:val="36"/>
-        </w:rPr>
-        <w:t>WEB</w:t>
-      </w:r>
-      <w:r>
-        <w:rPr>
-          <w:rFonts w:ascii="Times New Roman" w:eastAsia="Times New Roman" w:hAnsi="Times New Roman" w:cs="Times New Roman"/>
-          <w:b/>
-          <w:bCs/>
-          <w:sz w:val="36"/>
-          <w:szCs w:val="36"/>
-        </w:rPr>
-        <w:t xml:space="preserve"> DI STEI TAZKIA</w:t>
-      </w:r>
-      <w:r>
-        <w:rPr>
-          <w:rFonts w:ascii="Times New Roman" w:eastAsia="Times New Roman" w:hAnsi="Times New Roman" w:cs="Times New Roman"/>
-          <w:b/>
-          <w:sz w:val="36"/>
-          <w:szCs w:val="36"/>
-          <w:lang w:val="pt-BR"/>
-        </w:rPr>
-        <w:t xml:space="preserve"> </w:t>
-      </w:r>
-    </w:p>
-    <w:p>
-      <w:pPr>
-        <w:spacing w:after="0" w:line="240" w:lineRule="auto"/>
-        <w:jc w:val="center"/>
-        <w:rPr>
-          <w:rFonts w:ascii="Times New Roman" w:eastAsia="Times New Roman" w:hAnsi="Times New Roman" w:cs="Times New Roman"/>
-          <w:b/>
           <w:sz w:val="28"/>
           <w:szCs w:val="20"/>
-          <w:lang w:val="pt-BR"/>
         </w:rPr>
       </w:pPr>
       <w:r>
@@ -107,808 +19,19 @@
           <w:b/>
           <w:sz w:val="28"/>
           <w:szCs w:val="20"/>
-          <w:lang w:val="pt-BR"/>
-        </w:rPr>
-        <w:t xml:space="preserve">  </w:t>
-      </w:r>
-    </w:p>
-    <w:p>
-      <w:pPr>
-        <w:spacing w:after="0" w:line="240" w:lineRule="auto"/>
+        </w:rPr>
+        <w:t>PERNYATAAN KEASLIAN SKRIPSI</w:t>
+      </w:r>
+    </w:p>
+    <w:p>
+      <w:pPr>
+        <w:spacing w:after="120" w:line="360" w:lineRule="auto"/>
         <w:jc w:val="center"/>
         <w:rPr>
           <w:rFonts w:ascii="Times New Roman" w:eastAsia="Times New Roman" w:hAnsi="Times New Roman" w:cs="Times New Roman"/>
           <w:b/>
           <w:sz w:val="28"/>
           <w:szCs w:val="20"/>
-          <w:lang w:val="pt-BR"/>
-        </w:rPr>
-      </w:pPr>
-    </w:p>
-    <w:p>
-      <w:pPr>
-        <w:spacing w:after="0" w:line="240" w:lineRule="auto"/>
-        <w:jc w:val="center"/>
-        <w:rPr>
-          <w:rFonts w:ascii="Times New Roman" w:eastAsia="Times New Roman" w:hAnsi="Times New Roman" w:cs="Times New Roman"/>
-          <w:b/>
-          <w:sz w:val="28"/>
-          <w:szCs w:val="20"/>
-          <w:lang w:val="pt-BR"/>
-        </w:rPr>
-      </w:pPr>
-    </w:p>
-    <w:p>
-      <w:pPr>
-        <w:spacing w:after="0" w:line="240" w:lineRule="auto"/>
-        <w:jc w:val="center"/>
-        <w:rPr>
-          <w:rFonts w:ascii="Times New Roman" w:eastAsia="Times New Roman" w:hAnsi="Times New Roman" w:cs="Times New Roman"/>
-          <w:sz w:val="20"/>
-          <w:szCs w:val="20"/>
-          <w:lang w:val="pt-BR"/>
-        </w:rPr>
-      </w:pPr>
-    </w:p>
-    <w:p>
-      <w:pPr>
-        <w:spacing w:after="0" w:line="240" w:lineRule="auto"/>
-        <w:jc w:val="center"/>
-        <w:rPr>
-          <w:rFonts w:ascii="Times New Roman" w:eastAsia="Times New Roman" w:hAnsi="Times New Roman" w:cs="Times New Roman"/>
-          <w:sz w:val="20"/>
-          <w:szCs w:val="20"/>
-          <w:lang w:val="pt-BR"/>
-        </w:rPr>
-      </w:pPr>
-    </w:p>
-    <w:p>
-      <w:pPr>
-        <w:spacing w:after="0" w:line="240" w:lineRule="auto"/>
-        <w:jc w:val="center"/>
-        <w:rPr>
-          <w:rFonts w:ascii="Times New Roman" w:eastAsia="Times New Roman" w:hAnsi="Times New Roman" w:cs="Times New Roman"/>
-          <w:sz w:val="20"/>
-          <w:szCs w:val="20"/>
-          <w:lang w:val="pt-BR"/>
-        </w:rPr>
-      </w:pPr>
-      <w:r>
-        <w:rPr>
-          <w:rFonts w:ascii="Times New Roman" w:eastAsia="Times New Roman" w:hAnsi="Times New Roman" w:cs="Times New Roman"/>
-          <w:noProof/>
-          <w:sz w:val="20"/>
-          <w:szCs w:val="20"/>
-          <w:lang w:eastAsia="id-ID"/>
-        </w:rPr>
-        <w:drawing>
-          <wp:inline distT="0" distB="0" distL="0" distR="0" wp14:anchorId="70988009" wp14:editId="2574CE4F">
-            <wp:extent cx="1400175" cy="1409700"/>
-            <wp:effectExtent l="0" t="0" r="9525" b="0"/>
-            <wp:docPr id="1" name="Picture 1" descr="Logo Standart UIKA"/>
-            <wp:cNvGraphicFramePr>
-              <a:graphicFrameLocks xmlns:a="http://schemas.openxmlformats.org/drawingml/2006/main" noChangeAspect="1"/>
-            </wp:cNvGraphicFramePr>
-            <a:graphic xmlns:a="http://schemas.openxmlformats.org/drawingml/2006/main">
-              <a:graphicData uri="http://schemas.openxmlformats.org/drawingml/2006/picture">
-                <pic:pic xmlns:pic="http://schemas.openxmlformats.org/drawingml/2006/picture">
-                  <pic:nvPicPr>
-                    <pic:cNvPr id="0" name="Picture 1" descr="Logo Standart UIKA"/>
-                    <pic:cNvPicPr>
-                      <a:picLocks noChangeAspect="1" noChangeArrowheads="1"/>
-                    </pic:cNvPicPr>
-                  </pic:nvPicPr>
-                  <pic:blipFill>
-                    <a:blip r:embed="rId7" cstate="print">
-                      <a:lum contrast="12000"/>
-                      <a:extLst>
-                        <a:ext uri="{28A0092B-C50C-407E-A947-70E740481C1C}">
-                          <a14:useLocalDpi xmlns:a14="http://schemas.microsoft.com/office/drawing/2010/main" val="0"/>
-                        </a:ext>
-                      </a:extLst>
-                    </a:blip>
-                    <a:srcRect/>
-                    <a:stretch>
-                      <a:fillRect/>
-                    </a:stretch>
-                  </pic:blipFill>
-                  <pic:spPr bwMode="auto">
-                    <a:xfrm>
-                      <a:off x="0" y="0"/>
-                      <a:ext cx="1400175" cy="1409700"/>
-                    </a:xfrm>
-                    <a:prstGeom prst="rect">
-                      <a:avLst/>
-                    </a:prstGeom>
-                    <a:noFill/>
-                    <a:ln>
-                      <a:noFill/>
-                    </a:ln>
-                  </pic:spPr>
-                </pic:pic>
-              </a:graphicData>
-            </a:graphic>
-          </wp:inline>
-        </w:drawing>
-      </w:r>
-    </w:p>
-    <w:p>
-      <w:pPr>
-        <w:spacing w:after="0" w:line="240" w:lineRule="auto"/>
-        <w:rPr>
-          <w:rFonts w:ascii="Times New Roman" w:eastAsia="Times New Roman" w:hAnsi="Times New Roman" w:cs="Times New Roman"/>
-          <w:b/>
-          <w:sz w:val="20"/>
-          <w:szCs w:val="20"/>
-          <w:lang w:val="pt-BR"/>
-        </w:rPr>
-      </w:pPr>
-    </w:p>
-    <w:p>
-      <w:pPr>
-        <w:spacing w:after="0" w:line="240" w:lineRule="auto"/>
-        <w:jc w:val="center"/>
-        <w:rPr>
-          <w:rFonts w:ascii="Times New Roman" w:eastAsia="Times New Roman" w:hAnsi="Times New Roman" w:cs="Times New Roman"/>
-          <w:b/>
-          <w:sz w:val="20"/>
-          <w:szCs w:val="20"/>
-          <w:lang w:val="pt-BR"/>
-        </w:rPr>
-      </w:pPr>
-    </w:p>
-    <w:p>
-      <w:pPr>
-        <w:spacing w:after="0" w:line="240" w:lineRule="auto"/>
-        <w:jc w:val="center"/>
-        <w:rPr>
-          <w:rFonts w:ascii="Times New Roman" w:eastAsia="Times New Roman" w:hAnsi="Times New Roman" w:cs="Times New Roman"/>
-          <w:b/>
-          <w:sz w:val="20"/>
-          <w:szCs w:val="20"/>
-          <w:lang w:val="pt-BR"/>
-        </w:rPr>
-      </w:pPr>
-    </w:p>
-    <w:p>
-      <w:pPr>
-        <w:spacing w:after="0" w:line="240" w:lineRule="auto"/>
-        <w:rPr>
-          <w:rFonts w:ascii="Times New Roman" w:eastAsia="Times New Roman" w:hAnsi="Times New Roman" w:cs="Times New Roman"/>
-          <w:b/>
-          <w:sz w:val="20"/>
-          <w:szCs w:val="20"/>
-          <w:lang w:val="pt-BR"/>
-        </w:rPr>
-      </w:pPr>
-    </w:p>
-    <w:p>
-      <w:pPr>
-        <w:spacing w:after="0" w:line="240" w:lineRule="auto"/>
-        <w:jc w:val="center"/>
-        <w:rPr>
-          <w:rFonts w:ascii="Times New Roman" w:eastAsia="Times New Roman" w:hAnsi="Times New Roman" w:cs="Times New Roman"/>
-          <w:b/>
-          <w:sz w:val="20"/>
-          <w:szCs w:val="20"/>
-          <w:lang w:val="pt-BR"/>
-        </w:rPr>
-      </w:pPr>
-    </w:p>
-    <w:p>
-      <w:pPr>
-        <w:spacing w:after="0" w:line="240" w:lineRule="auto"/>
-        <w:jc w:val="center"/>
-        <w:rPr>
-          <w:rFonts w:ascii="Times New Roman" w:eastAsia="Times New Roman" w:hAnsi="Times New Roman" w:cs="Times New Roman"/>
-          <w:b/>
-          <w:sz w:val="20"/>
-          <w:szCs w:val="20"/>
-          <w:lang w:val="pt-BR"/>
-        </w:rPr>
-      </w:pPr>
-    </w:p>
-    <w:p>
-      <w:pPr>
-        <w:spacing w:after="0" w:line="240" w:lineRule="auto"/>
-        <w:jc w:val="center"/>
-        <w:rPr>
-          <w:rFonts w:ascii="Times New Roman" w:eastAsia="Times New Roman" w:hAnsi="Times New Roman" w:cs="Times New Roman"/>
-          <w:b/>
-          <w:sz w:val="20"/>
-          <w:szCs w:val="20"/>
-          <w:lang w:val="pt-BR"/>
-        </w:rPr>
-      </w:pPr>
-    </w:p>
-    <w:p>
-      <w:pPr>
-        <w:spacing w:after="0" w:line="240" w:lineRule="auto"/>
-        <w:jc w:val="center"/>
-        <w:rPr>
-          <w:rFonts w:ascii="Times New Roman" w:eastAsia="Times New Roman" w:hAnsi="Times New Roman" w:cs="Times New Roman"/>
-          <w:b/>
-          <w:sz w:val="28"/>
-          <w:szCs w:val="20"/>
-          <w:lang w:val="pt-BR"/>
-        </w:rPr>
-      </w:pPr>
-      <w:r>
-        <w:rPr>
-          <w:rFonts w:ascii="Times New Roman" w:eastAsia="Times New Roman" w:hAnsi="Times New Roman" w:cs="Times New Roman"/>
-          <w:b/>
-          <w:sz w:val="24"/>
-          <w:szCs w:val="20"/>
-          <w:lang w:val="pt-BR"/>
-        </w:rPr>
-        <w:t>S K R I P S I</w:t>
-      </w:r>
-    </w:p>
-    <w:p>
-      <w:pPr>
-        <w:spacing w:after="0" w:line="240" w:lineRule="auto"/>
-        <w:jc w:val="center"/>
-        <w:rPr>
-          <w:rFonts w:ascii="Times New Roman" w:eastAsia="Times New Roman" w:hAnsi="Times New Roman" w:cs="Times New Roman"/>
-          <w:sz w:val="24"/>
-          <w:szCs w:val="24"/>
-          <w:lang w:val="pt-BR"/>
-        </w:rPr>
-      </w:pPr>
-      <w:r>
-        <w:rPr>
-          <w:rFonts w:ascii="Times New Roman" w:eastAsia="Times New Roman" w:hAnsi="Times New Roman" w:cs="Times New Roman"/>
-          <w:sz w:val="24"/>
-          <w:szCs w:val="24"/>
-          <w:lang w:val="pt-BR"/>
-        </w:rPr>
-        <w:t>Diajukan untuk memenuhi salah satu syarat</w:t>
-      </w:r>
-    </w:p>
-    <w:p>
-      <w:pPr>
-        <w:spacing w:after="0" w:line="240" w:lineRule="auto"/>
-        <w:jc w:val="center"/>
-        <w:rPr>
-          <w:rFonts w:ascii="Times New Roman" w:eastAsia="Times New Roman" w:hAnsi="Times New Roman" w:cs="Times New Roman"/>
-          <w:b/>
-          <w:sz w:val="20"/>
-          <w:szCs w:val="20"/>
-          <w:lang w:val="pt-BR"/>
-        </w:rPr>
-      </w:pPr>
-      <w:r>
-        <w:rPr>
-          <w:rFonts w:ascii="Times New Roman" w:eastAsia="Times New Roman" w:hAnsi="Times New Roman" w:cs="Times New Roman"/>
-          <w:sz w:val="24"/>
-          <w:szCs w:val="24"/>
-          <w:lang w:val="pt-BR"/>
-        </w:rPr>
-        <w:t>guna memperoleh gelar akademik Sarjana Teknik</w:t>
-      </w:r>
-    </w:p>
-    <w:p>
-      <w:pPr>
-        <w:spacing w:after="0" w:line="240" w:lineRule="auto"/>
-        <w:jc w:val="center"/>
-        <w:rPr>
-          <w:rFonts w:ascii="Times New Roman" w:eastAsia="Times New Roman" w:hAnsi="Times New Roman" w:cs="Times New Roman"/>
-          <w:b/>
-          <w:sz w:val="20"/>
-          <w:szCs w:val="20"/>
-          <w:lang w:val="pt-BR"/>
-        </w:rPr>
-      </w:pPr>
-    </w:p>
-    <w:p>
-      <w:pPr>
-        <w:spacing w:after="0" w:line="240" w:lineRule="auto"/>
-        <w:jc w:val="center"/>
-        <w:rPr>
-          <w:rFonts w:ascii="Times New Roman" w:eastAsia="Times New Roman" w:hAnsi="Times New Roman" w:cs="Times New Roman"/>
-          <w:b/>
-          <w:sz w:val="20"/>
-          <w:szCs w:val="20"/>
-          <w:lang w:val="pt-BR"/>
-        </w:rPr>
-      </w:pPr>
-    </w:p>
-    <w:p>
-      <w:pPr>
-        <w:keepNext/>
-        <w:spacing w:after="0" w:line="240" w:lineRule="auto"/>
-        <w:jc w:val="center"/>
-        <w:outlineLvl w:val="5"/>
-        <w:rPr>
-          <w:rFonts w:ascii="Pierre" w:eastAsia="Times New Roman" w:hAnsi="Pierre" w:cs="Times New Roman"/>
-          <w:b/>
-          <w:sz w:val="36"/>
-          <w:szCs w:val="20"/>
-          <w:lang w:val="pt-BR"/>
-        </w:rPr>
-      </w:pPr>
-    </w:p>
-    <w:p>
-      <w:pPr>
-        <w:keepNext/>
-        <w:spacing w:after="0" w:line="240" w:lineRule="auto"/>
-        <w:jc w:val="center"/>
-        <w:outlineLvl w:val="5"/>
-        <w:rPr>
-          <w:rFonts w:ascii="Pierre" w:eastAsia="Times New Roman" w:hAnsi="Pierre" w:cs="Times New Roman"/>
-          <w:b/>
-          <w:sz w:val="36"/>
-          <w:szCs w:val="20"/>
-          <w:lang w:val="pt-BR"/>
-        </w:rPr>
-      </w:pPr>
-    </w:p>
-    <w:p>
-      <w:pPr>
-        <w:spacing w:after="0" w:line="240" w:lineRule="auto"/>
-        <w:jc w:val="center"/>
-        <w:rPr>
-          <w:rFonts w:ascii="Times New Roman" w:eastAsia="Times New Roman" w:hAnsi="Times New Roman" w:cs="Times New Roman"/>
-          <w:b/>
-          <w:bCs/>
-          <w:spacing w:val="40"/>
-          <w:sz w:val="28"/>
-          <w:szCs w:val="28"/>
-        </w:rPr>
-      </w:pPr>
-      <w:r>
-        <w:rPr>
-          <w:rFonts w:ascii="Times New Roman" w:eastAsia="Times New Roman" w:hAnsi="Times New Roman" w:cs="Times New Roman"/>
-          <w:b/>
-          <w:bCs/>
-          <w:spacing w:val="40"/>
-          <w:sz w:val="24"/>
-          <w:szCs w:val="28"/>
-        </w:rPr>
-        <w:t>Yodi Yanwar</w:t>
-      </w:r>
-    </w:p>
-    <w:p>
-      <w:pPr>
-        <w:spacing w:after="0" w:line="240" w:lineRule="auto"/>
-        <w:jc w:val="center"/>
-        <w:rPr>
-          <w:rFonts w:ascii="Times New Roman" w:eastAsia="Times New Roman" w:hAnsi="Times New Roman" w:cs="Times New Roman"/>
-          <w:b/>
-          <w:spacing w:val="40"/>
-          <w:sz w:val="24"/>
-          <w:szCs w:val="24"/>
-        </w:rPr>
-      </w:pPr>
-      <w:r>
-        <w:rPr>
-          <w:rFonts w:ascii="Times New Roman" w:eastAsia="Times New Roman" w:hAnsi="Times New Roman" w:cs="Times New Roman"/>
-          <w:b/>
-          <w:bCs/>
-          <w:spacing w:val="40"/>
-          <w:sz w:val="24"/>
-          <w:szCs w:val="24"/>
-        </w:rPr>
-        <w:t>12215410549</w:t>
-      </w:r>
-    </w:p>
-    <w:p>
-      <w:pPr>
-        <w:spacing w:after="0" w:line="240" w:lineRule="auto"/>
-        <w:jc w:val="center"/>
-        <w:rPr>
-          <w:rFonts w:ascii="Times New Roman" w:eastAsia="Times New Roman" w:hAnsi="Times New Roman" w:cs="Times New Roman"/>
-          <w:b/>
-          <w:sz w:val="24"/>
-          <w:szCs w:val="24"/>
-        </w:rPr>
-      </w:pPr>
-      <w:r>
-        <w:rPr>
-          <w:rFonts w:ascii="Times New Roman" w:eastAsia="Times New Roman" w:hAnsi="Times New Roman" w:cs="Times New Roman"/>
-          <w:b/>
-          <w:sz w:val="24"/>
-          <w:szCs w:val="24"/>
-          <w:lang w:val="pt-BR"/>
-        </w:rPr>
-        <w:t xml:space="preserve">Konsentrasi </w:t>
-      </w:r>
-      <w:r>
-        <w:rPr>
-          <w:rFonts w:ascii="Times New Roman" w:eastAsia="Times New Roman" w:hAnsi="Times New Roman" w:cs="Times New Roman"/>
-          <w:b/>
-          <w:sz w:val="24"/>
-          <w:szCs w:val="24"/>
-        </w:rPr>
-        <w:t>Sistem Informasi</w:t>
-      </w:r>
-    </w:p>
-    <w:p>
-      <w:pPr>
-        <w:spacing w:after="0" w:line="240" w:lineRule="auto"/>
-        <w:jc w:val="center"/>
-        <w:rPr>
-          <w:rFonts w:ascii="Times New Roman" w:eastAsia="Times New Roman" w:hAnsi="Times New Roman" w:cs="Times New Roman"/>
-          <w:b/>
-          <w:sz w:val="24"/>
-          <w:szCs w:val="20"/>
-        </w:rPr>
-      </w:pPr>
-      <w:r>
-        <w:rPr>
-          <w:rFonts w:ascii="Times New Roman" w:eastAsia="Times New Roman" w:hAnsi="Times New Roman" w:cs="Times New Roman"/>
-          <w:b/>
-          <w:sz w:val="24"/>
-          <w:szCs w:val="20"/>
-          <w:lang w:val="pt-BR"/>
-        </w:rPr>
-        <w:t xml:space="preserve">PROGRAM STUDI TEKNIK </w:t>
-      </w:r>
-      <w:r>
-        <w:rPr>
-          <w:rFonts w:ascii="Times New Roman" w:eastAsia="Times New Roman" w:hAnsi="Times New Roman" w:cs="Times New Roman"/>
-          <w:b/>
-          <w:sz w:val="24"/>
-          <w:szCs w:val="20"/>
-        </w:rPr>
-        <w:t>INFORMATIKA</w:t>
-      </w:r>
-    </w:p>
-    <w:p>
-      <w:pPr>
-        <w:spacing w:after="0" w:line="240" w:lineRule="auto"/>
-        <w:jc w:val="center"/>
-        <w:rPr>
-          <w:rFonts w:ascii="Times New Roman" w:eastAsia="Times New Roman" w:hAnsi="Times New Roman" w:cs="Times New Roman"/>
-          <w:sz w:val="20"/>
-          <w:szCs w:val="20"/>
-          <w:lang w:val="pt-BR"/>
-        </w:rPr>
-      </w:pPr>
-    </w:p>
-    <w:p>
-      <w:pPr>
-        <w:spacing w:after="0" w:line="240" w:lineRule="auto"/>
-        <w:jc w:val="center"/>
-        <w:rPr>
-          <w:rFonts w:ascii="Times New Roman" w:eastAsia="Times New Roman" w:hAnsi="Times New Roman" w:cs="Times New Roman"/>
-          <w:sz w:val="20"/>
-          <w:szCs w:val="20"/>
-          <w:lang w:val="pt-BR"/>
-        </w:rPr>
-      </w:pPr>
-    </w:p>
-    <w:p>
-      <w:pPr>
-        <w:spacing w:after="0" w:line="240" w:lineRule="auto"/>
-        <w:jc w:val="center"/>
-        <w:rPr>
-          <w:rFonts w:ascii="Times New Roman" w:eastAsia="Times New Roman" w:hAnsi="Times New Roman" w:cs="Times New Roman"/>
-          <w:sz w:val="20"/>
-          <w:szCs w:val="20"/>
-          <w:lang w:val="pt-BR"/>
-        </w:rPr>
-      </w:pPr>
-    </w:p>
-    <w:p>
-      <w:pPr>
-        <w:spacing w:after="0" w:line="240" w:lineRule="auto"/>
-        <w:jc w:val="center"/>
-        <w:rPr>
-          <w:rFonts w:ascii="Times New Roman" w:eastAsia="Times New Roman" w:hAnsi="Times New Roman" w:cs="Times New Roman"/>
-          <w:sz w:val="20"/>
-          <w:szCs w:val="20"/>
-          <w:lang w:val="pt-BR"/>
-        </w:rPr>
-      </w:pPr>
-    </w:p>
-    <w:p>
-      <w:pPr>
-        <w:spacing w:after="0" w:line="240" w:lineRule="auto"/>
-        <w:jc w:val="center"/>
-        <w:rPr>
-          <w:rFonts w:ascii="Times New Roman" w:eastAsia="Times New Roman" w:hAnsi="Times New Roman" w:cs="Times New Roman"/>
-          <w:sz w:val="20"/>
-          <w:szCs w:val="20"/>
-          <w:lang w:val="pt-BR"/>
-        </w:rPr>
-      </w:pPr>
-    </w:p>
-    <w:p>
-      <w:pPr>
-        <w:spacing w:after="0" w:line="240" w:lineRule="auto"/>
-        <w:jc w:val="center"/>
-        <w:rPr>
-          <w:rFonts w:ascii="Times New Roman" w:eastAsia="Times New Roman" w:hAnsi="Times New Roman" w:cs="Times New Roman"/>
-          <w:sz w:val="20"/>
-          <w:szCs w:val="20"/>
-          <w:lang w:val="pt-BR"/>
-        </w:rPr>
-      </w:pPr>
-    </w:p>
-    <w:p>
-      <w:pPr>
-        <w:spacing w:after="0" w:line="240" w:lineRule="auto"/>
-        <w:jc w:val="center"/>
-        <w:rPr>
-          <w:rFonts w:ascii="Times New Roman" w:eastAsia="Times New Roman" w:hAnsi="Times New Roman" w:cs="Times New Roman"/>
-          <w:sz w:val="20"/>
-          <w:szCs w:val="20"/>
-          <w:lang w:val="pt-BR"/>
-        </w:rPr>
-      </w:pPr>
-    </w:p>
-    <w:p>
-      <w:pPr>
-        <w:spacing w:after="0" w:line="240" w:lineRule="auto"/>
-        <w:jc w:val="center"/>
-        <w:rPr>
-          <w:rFonts w:ascii="Times New Roman" w:eastAsia="Times New Roman" w:hAnsi="Times New Roman" w:cs="Times New Roman"/>
-          <w:sz w:val="20"/>
-          <w:szCs w:val="20"/>
-          <w:lang w:val="pt-BR"/>
-        </w:rPr>
-      </w:pPr>
-    </w:p>
-    <w:p>
-      <w:pPr>
-        <w:spacing w:after="0" w:line="240" w:lineRule="auto"/>
-        <w:rPr>
-          <w:rFonts w:ascii="Times New Roman" w:eastAsia="Times New Roman" w:hAnsi="Times New Roman" w:cs="Times New Roman"/>
-          <w:sz w:val="20"/>
-          <w:szCs w:val="20"/>
-          <w:lang w:val="pt-BR"/>
-        </w:rPr>
-      </w:pPr>
-    </w:p>
-    <w:p>
-      <w:pPr>
-        <w:spacing w:after="0" w:line="240" w:lineRule="auto"/>
-        <w:jc w:val="center"/>
-        <w:rPr>
-          <w:rFonts w:ascii="Times New Roman" w:eastAsia="Times New Roman" w:hAnsi="Times New Roman" w:cs="Times New Roman"/>
-          <w:b/>
-          <w:sz w:val="24"/>
-          <w:szCs w:val="24"/>
-          <w:lang w:val="pt-BR"/>
-        </w:rPr>
-      </w:pPr>
-      <w:r>
-        <w:rPr>
-          <w:rFonts w:ascii="Times New Roman" w:eastAsia="Times New Roman" w:hAnsi="Times New Roman" w:cs="Times New Roman"/>
-          <w:b/>
-          <w:sz w:val="24"/>
-          <w:szCs w:val="24"/>
-          <w:lang w:val="pt-BR"/>
-        </w:rPr>
-        <w:t>FAKULTAS TEKNIK</w:t>
-      </w:r>
-    </w:p>
-    <w:p>
-      <w:pPr>
-        <w:spacing w:after="0" w:line="240" w:lineRule="auto"/>
-        <w:jc w:val="center"/>
-        <w:rPr>
-          <w:rFonts w:ascii="Times New Roman" w:eastAsia="Times New Roman" w:hAnsi="Times New Roman" w:cs="Times New Roman"/>
-          <w:b/>
-          <w:sz w:val="24"/>
-          <w:szCs w:val="24"/>
-          <w:lang w:val="pt-BR"/>
-        </w:rPr>
-      </w:pPr>
-      <w:r>
-        <w:rPr>
-          <w:rFonts w:ascii="Times New Roman" w:eastAsia="Times New Roman" w:hAnsi="Times New Roman" w:cs="Times New Roman"/>
-          <w:b/>
-          <w:sz w:val="24"/>
-          <w:szCs w:val="24"/>
-          <w:lang w:val="pt-BR"/>
-        </w:rPr>
-        <w:t>UNIVERSITAS IBN KHALDUN BOGOR</w:t>
-      </w:r>
-    </w:p>
-    <w:p>
-      <w:pPr>
-        <w:spacing w:after="0" w:line="240" w:lineRule="auto"/>
-        <w:jc w:val="center"/>
-        <w:rPr>
-          <w:rFonts w:ascii="Times New Roman" w:eastAsia="Times New Roman" w:hAnsi="Times New Roman" w:cs="Times New Roman"/>
-          <w:b/>
-          <w:sz w:val="24"/>
-          <w:szCs w:val="24"/>
-          <w:lang w:val="pt-BR"/>
-        </w:rPr>
-      </w:pPr>
-      <w:r>
-        <w:rPr>
-          <w:rFonts w:ascii="Times New Roman" w:eastAsia="Times New Roman" w:hAnsi="Times New Roman" w:cs="Times New Roman"/>
-          <w:b/>
-          <w:sz w:val="24"/>
-          <w:szCs w:val="24"/>
-          <w:lang w:val="pt-BR"/>
-        </w:rPr>
-        <w:t>BOGOR</w:t>
-      </w:r>
-    </w:p>
-    <w:p>
-      <w:pPr>
-        <w:spacing w:after="0" w:line="240" w:lineRule="auto"/>
-        <w:jc w:val="center"/>
-        <w:rPr>
-          <w:rFonts w:ascii="Times New Roman" w:eastAsia="Times New Roman" w:hAnsi="Times New Roman" w:cs="Times New Roman"/>
-          <w:b/>
-          <w:sz w:val="24"/>
-          <w:szCs w:val="24"/>
-        </w:rPr>
-      </w:pPr>
-      <w:r>
-        <w:rPr>
-          <w:rFonts w:ascii="Times New Roman" w:eastAsia="Times New Roman" w:hAnsi="Times New Roman" w:cs="Times New Roman"/>
-          <w:b/>
-          <w:noProof/>
-          <w:sz w:val="24"/>
-          <w:szCs w:val="24"/>
-          <w:lang w:eastAsia="id-ID"/>
-        </w:rPr>
-        <w:lastRenderedPageBreak/>
-        <mc:AlternateContent>
-          <mc:Choice Requires="wps">
-            <w:drawing>
-              <wp:anchor distT="0" distB="0" distL="114300" distR="114300" simplePos="0" relativeHeight="251659264" behindDoc="0" locked="0" layoutInCell="0" allowOverlap="1" wp14:anchorId="0D1B7C0D" wp14:editId="7272BFE8">
-                <wp:simplePos x="0" y="0"/>
-                <wp:positionH relativeFrom="column">
-                  <wp:posOffset>2346960</wp:posOffset>
-                </wp:positionH>
-                <wp:positionV relativeFrom="paragraph">
-                  <wp:posOffset>735330</wp:posOffset>
-                </wp:positionV>
-                <wp:extent cx="360680" cy="360680"/>
-                <wp:effectExtent l="0" t="3810" r="0" b="0"/>
-                <wp:wrapTight wrapText="bothSides">
-                  <wp:wrapPolygon edited="0">
-                    <wp:start x="-570" y="0"/>
-                    <wp:lineTo x="-570" y="21600"/>
-                    <wp:lineTo x="22170" y="21600"/>
-                    <wp:lineTo x="22170" y="0"/>
-                    <wp:lineTo x="-570" y="0"/>
-                  </wp:wrapPolygon>
-                </wp:wrapTight>
-                <wp:docPr id="2" name="Rectangle 2"/>
-                <wp:cNvGraphicFramePr>
-                  <a:graphicFrameLocks xmlns:a="http://schemas.openxmlformats.org/drawingml/2006/main"/>
-                </wp:cNvGraphicFramePr>
-                <a:graphic xmlns:a="http://schemas.openxmlformats.org/drawingml/2006/main">
-                  <a:graphicData uri="http://schemas.microsoft.com/office/word/2010/wordprocessingShape">
-                    <wps:wsp>
-                      <wps:cNvSpPr>
-                        <a:spLocks noChangeArrowheads="1"/>
-                      </wps:cNvSpPr>
-                      <wps:spPr bwMode="auto">
-                        <a:xfrm>
-                          <a:off x="0" y="0"/>
-                          <a:ext cx="360680" cy="360680"/>
-                        </a:xfrm>
-                        <a:prstGeom prst="rect">
-                          <a:avLst/>
-                        </a:prstGeom>
-                        <a:solidFill>
-                          <a:srgbClr val="FFFFFF"/>
-                        </a:solidFill>
-                        <a:ln>
-                          <a:noFill/>
-                        </a:ln>
-                        <a:extLst>
-                          <a:ext uri="{91240B29-F687-4F45-9708-019B960494DF}">
-                            <a14:hiddenLine xmlns:a14="http://schemas.microsoft.com/office/drawing/2010/main" w="9525">
-                              <a:solidFill>
-                                <a:srgbClr val="000000"/>
-                              </a:solidFill>
-                              <a:miter lim="800000"/>
-                              <a:headEnd/>
-                              <a:tailEnd/>
-                            </a14:hiddenLine>
-                          </a:ext>
-                        </a:extLst>
-                      </wps:spPr>
-                      <wps:bodyPr rot="0" vert="horz" wrap="square" lIns="91440" tIns="45720" rIns="91440" bIns="45720" anchor="t" anchorCtr="0" upright="1">
-                        <a:noAutofit/>
-                      </wps:bodyPr>
-                    </wps:wsp>
-                  </a:graphicData>
-                </a:graphic>
-                <wp14:sizeRelH relativeFrom="page">
-                  <wp14:pctWidth>0</wp14:pctWidth>
-                </wp14:sizeRelH>
-                <wp14:sizeRelV relativeFrom="page">
-                  <wp14:pctHeight>0</wp14:pctHeight>
-                </wp14:sizeRelV>
-              </wp:anchor>
-            </w:drawing>
-          </mc:Choice>
-          <mc:Fallback>
-            <w:pict>
-              <v:rect w14:anchorId="7689C39D" id="Rectangle 2" o:spid="_x0000_s1026" style="position:absolute;margin-left:184.8pt;margin-top:57.9pt;width:28.4pt;height:28.4pt;z-index:251659264;visibility:visible;mso-wrap-style:square;mso-width-percent:0;mso-height-percent:0;mso-wrap-distance-left:9pt;mso-wrap-distance-top:0;mso-wrap-distance-right:9pt;mso-wrap-distance-bottom:0;mso-position-horizontal:absolute;mso-position-horizontal-relative:text;mso-position-vertical:absolute;mso-position-vertical-relative:text;mso-width-percent:0;mso-height-percent:0;mso-width-relative:page;mso-height-relative:page;v-text-anchor:top" o:gfxdata="UEsDBBQABgAIAAAAIQC2gziS/gAAAOEBAAATAAAAW0NvbnRlbnRfVHlwZXNdLnhtbJSRQU7DMBBF&#10;90jcwfIWJU67QAgl6YK0S0CoHGBkTxKLZGx5TGhvj5O2G0SRWNoz/78nu9wcxkFMGNg6quQqL6RA&#10;0s5Y6ir5vt9lD1JwBDIwOMJKHpHlpr69KfdHjyxSmriSfYz+USnWPY7AufNIadK6MEJMx9ApD/oD&#10;OlTrorhX2lFEilmcO2RdNtjC5xDF9pCuTyYBB5bi6bQ4syoJ3g9WQ0ymaiLzg5KdCXlKLjvcW893&#10;SUOqXwnz5DrgnHtJTxOsQfEKIT7DmDSUCaxw7Rqn8787ZsmRM9e2VmPeBN4uqYvTtW7jvijg9N/y&#10;JsXecLq0q+WD6m8AAAD//wMAUEsDBBQABgAIAAAAIQA4/SH/1gAAAJQBAAALAAAAX3JlbHMvLnJl&#10;bHOkkMFqwzAMhu+DvYPRfXGawxijTi+j0GvpHsDYimMaW0Yy2fr2M4PBMnrbUb/Q94l/f/hMi1qR&#10;JVI2sOt6UJgd+ZiDgffL8ekFlFSbvV0oo4EbChzGx4f9GRdb25HMsYhqlCwG5lrLq9biZkxWOiqY&#10;22YiTra2kYMu1l1tQD30/bPm3wwYN0x18gb45AdQl1tp5j/sFB2T0FQ7R0nTNEV3j6o9feQzro1i&#10;OWA14Fm+Q8a1a8+Bvu/d/dMb2JY5uiPbhG/ktn4cqGU/er3pcvwCAAD//wMAUEsDBBQABgAIAAAA&#10;IQA3ldf2dwIAAPoEAAAOAAAAZHJzL2Uyb0RvYy54bWysVNuO0zAQfUfiHyy/t7mQXhJtutoLRUgF&#10;Vix8gGs7jYVjG9tt2kX8O2OnLV3gASHy4Mx4xuMzM2d8db3vJNpx64RWNc7GKUZcUc2E2tT486fl&#10;aI6R80QxIrXiNT5wh68XL19c9abiuW61ZNwiCKJc1Zsat96bKkkcbXlH3FgbrsDYaNsRD6rdJMyS&#10;HqJ3MsnTdJr02jJjNeXOwe79YMSLGL9pOPUfmsZxj2SNAZuPq43rOqzJ4opUG0tMK+gRBvkHFB0R&#10;Ci49h7onnqCtFb+F6gS12unGj6nuEt00gvKYA2STpb9k89gSw2MuUBxnzmVy/y8sfb97sEiwGucY&#10;KdJBiz5C0YjaSI7yUJ7euAq8Hs2DDQk6s9L0i0NK37XgxW+s1X3LCQNQWfBPnh0IioOjaN2/0wyi&#10;k63XsVL7xnYhINQA7WNDDueG8L1HFDZfTdPpHNpGwXSUww2kOh021vk3XHcoCDW2AD0GJ7uV84Pr&#10;ySWC11KwpZAyKnazvpMW7QhwYxm/iB9yvHSTKjgrHY4NEYcdwAh3BFtAG3v9rczyIr3Ny9FyOp+N&#10;imUxGZWzdD5Ks/K2nKZFWdwvvweAWVG1gjGuVkLxE++y4u/6epyAgTGReaivcTnJJzH3Z+jdZZJp&#10;/P6UZCc8jKEUXY3nZydShb6+VgzSJpUnQg5y8hx+bAjU4PSPVYksCI0fCLTW7AAksBqaBP2EBwOE&#10;VtsnjHoYvhq7r1tiOUbyrQIilVlRhGmNSjGZ5aDYS8v60kIUhVA19hgN4p0fJnxrrNi0cFMWC6P0&#10;DZCvEZEYgZgDqiNlYcBiBsfHIEzwpR69fj5Zix8AAAD//wMAUEsDBBQABgAIAAAAIQAeIeBN3wAA&#10;AAsBAAAPAAAAZHJzL2Rvd25yZXYueG1sTI/BTsMwEETvSPyDtUjcqNM0NW0ap0JIPQEHWiSu23ib&#10;RMR2iJ02/D3LiR535ml2pthOthNnGkLrnYb5LAFBrvKmdbWGj8PuYQUiRHQGO+9Iww8F2Ja3NwXm&#10;xl/cO533sRYc4kKOGpoY+1zKUDVkMcx8T469kx8sRj6HWpoBLxxuO5kmiZIWW8cfGuzpuaHqaz9a&#10;Dagy8/12WrweXkaF63pKdsvPROv7u+lpAyLSFP9h+KvP1aHkTkc/OhNEp2Gh1opRNuZL3sBElqoM&#10;xJGVx1SBLAt5vaH8BQAA//8DAFBLAQItABQABgAIAAAAIQC2gziS/gAAAOEBAAATAAAAAAAAAAAA&#10;AAAAAAAAAABbQ29udGVudF9UeXBlc10ueG1sUEsBAi0AFAAGAAgAAAAhADj9If/WAAAAlAEAAAsA&#10;AAAAAAAAAAAAAAAALwEAAF9yZWxzLy5yZWxzUEsBAi0AFAAGAAgAAAAhADeV1/Z3AgAA+gQAAA4A&#10;AAAAAAAAAAAAAAAALgIAAGRycy9lMm9Eb2MueG1sUEsBAi0AFAAGAAgAAAAhAB4h4E3fAAAACwEA&#10;AA8AAAAAAAAAAAAAAAAA0QQAAGRycy9kb3ducmV2LnhtbFBLBQYAAAAABAAEAPMAAADdBQAAAAA=&#10;" o:allowincell="f" stroked="f">
-                <w10:wrap type="tight"/>
-              </v:rect>
-            </w:pict>
-          </mc:Fallback>
-        </mc:AlternateContent>
-      </w:r>
-      <w:r>
-        <w:rPr>
-          <w:rFonts w:ascii="Times New Roman" w:eastAsia="Times New Roman" w:hAnsi="Times New Roman" w:cs="Times New Roman"/>
-          <w:b/>
-          <w:sz w:val="24"/>
-          <w:szCs w:val="24"/>
-          <w:lang w:val="pt-BR"/>
-        </w:rPr>
-        <w:t>2</w:t>
-      </w:r>
-      <w:r>
-        <w:rPr>
-          <w:rFonts w:ascii="Times New Roman" w:eastAsia="Times New Roman" w:hAnsi="Times New Roman" w:cs="Times New Roman"/>
-          <w:b/>
-          <w:sz w:val="24"/>
-          <w:szCs w:val="24"/>
-        </w:rPr>
-        <w:t>018</w:t>
-      </w:r>
-    </w:p>
-    <w:p>
-      <w:pPr>
-        <w:spacing w:after="0" w:line="240" w:lineRule="auto"/>
-        <w:jc w:val="center"/>
-        <w:rPr>
-          <w:rFonts w:ascii="Times New Roman" w:eastAsia="Times New Roman" w:hAnsi="Times New Roman" w:cs="Times New Roman"/>
-          <w:b/>
-          <w:sz w:val="24"/>
-          <w:szCs w:val="24"/>
-        </w:rPr>
-      </w:pPr>
-    </w:p>
-    <w:p>
-      <w:pPr>
-        <w:spacing w:after="0" w:line="240" w:lineRule="auto"/>
-        <w:jc w:val="center"/>
-        <w:rPr>
-          <w:rFonts w:ascii="Times New Roman" w:eastAsia="Times New Roman" w:hAnsi="Times New Roman" w:cs="Times New Roman"/>
-          <w:b/>
-          <w:sz w:val="32"/>
-          <w:szCs w:val="20"/>
-          <w:lang w:val="pt-BR"/>
-        </w:rPr>
-      </w:pPr>
-    </w:p>
-    <w:p>
-      <w:pPr>
-        <w:spacing w:after="0" w:line="240" w:lineRule="auto"/>
-        <w:jc w:val="center"/>
-        <w:rPr>
-          <w:rFonts w:ascii="Times New Roman" w:eastAsia="Times New Roman" w:hAnsi="Times New Roman" w:cs="Times New Roman"/>
-          <w:b/>
-          <w:sz w:val="28"/>
-          <w:szCs w:val="20"/>
-        </w:rPr>
-      </w:pPr>
-      <w:r>
-        <w:rPr>
-          <w:rFonts w:ascii="Times New Roman" w:eastAsia="Times New Roman" w:hAnsi="Times New Roman" w:cs="Times New Roman"/>
-          <w:b/>
-          <w:sz w:val="28"/>
-          <w:szCs w:val="20"/>
-        </w:rPr>
-        <w:t>PERNYATAAN KEASLIAN SKRIPSI</w:t>
-      </w:r>
-    </w:p>
-    <w:p>
-      <w:pPr>
-        <w:spacing w:after="120" w:line="360" w:lineRule="auto"/>
-        <w:jc w:val="center"/>
-        <w:rPr>
-          <w:rFonts w:ascii="Times New Roman" w:eastAsia="Times New Roman" w:hAnsi="Times New Roman" w:cs="Times New Roman"/>
-          <w:b/>
-          <w:sz w:val="28"/>
-          <w:szCs w:val="20"/>
         </w:rPr>
       </w:pPr>
     </w:p>
@@ -1046,7 +169,23 @@
           <w:sz w:val="24"/>
           <w:szCs w:val="20"/>
         </w:rPr>
-        <w:t xml:space="preserve">Bogor,    </w:t>
+        <w:t xml:space="preserve">Bogor, </w:t>
+      </w:r>
+      <w:r>
+        <w:rPr>
+          <w:rFonts w:ascii="Times New Roman" w:eastAsia="Times New Roman" w:hAnsi="Times New Roman" w:cs="Times New Roman"/>
+          <w:sz w:val="24"/>
+          <w:szCs w:val="20"/>
+        </w:rPr>
+        <w:t>26 April 2018</w:t>
+      </w:r>
+      <w:r>
+        <w:rPr>
+          <w:rFonts w:ascii="Times New Roman" w:eastAsia="Times New Roman" w:hAnsi="Times New Roman" w:cs="Times New Roman"/>
+          <w:sz w:val="24"/>
+          <w:szCs w:val="20"/>
+        </w:rPr>
+        <w:t xml:space="preserve">   </w:t>
       </w:r>
       <w:r>
         <w:rPr>
@@ -1155,6 +294,7 @@
           <w:rFonts w:ascii="Times New Roman" w:hAnsi="Times New Roman" w:cs="Times New Roman"/>
           <w:sz w:val="24"/>
         </w:rPr>
+        <w:lastRenderedPageBreak/>
         <w:t>Judul</w:t>
       </w:r>
       <w:r>
@@ -1395,13 +535,13 @@
           <w:sz w:val="24"/>
         </w:rPr>
         <w:sectPr>
-          <w:footerReference w:type="even" r:id="rId8"/>
-          <w:footerReference w:type="default" r:id="rId9"/>
-          <w:headerReference w:type="first" r:id="rId10"/>
-          <w:footerReference w:type="first" r:id="rId11"/>
+          <w:footerReference w:type="even" r:id="rId7"/>
+          <w:footerReference w:type="default" r:id="rId8"/>
+          <w:headerReference w:type="first" r:id="rId9"/>
+          <w:footerReference w:type="first" r:id="rId10"/>
           <w:pgSz w:w="11906" w:h="16838" w:code="9"/>
           <w:pgMar w:top="2268" w:right="1701" w:bottom="1701" w:left="1701" w:header="1134" w:footer="1134" w:gutter="0"/>
-          <w:pgNumType w:fmt="lowerRoman" w:start="1"/>
+          <w:pgNumType w:fmt="lowerRoman" w:start="2"/>
           <w:cols w:space="720"/>
           <w:titlePg/>
         </w:sectPr>
@@ -2279,23 +1419,39 @@
         </w:rPr>
         <w:t xml:space="preserve">Tanggal Ujian Sidang : </w:t>
       </w:r>
-    </w:p>
-    <w:p>
-      <w:pPr>
-        <w:spacing w:after="0" w:line="360" w:lineRule="auto"/>
+      <w:r>
         <w:rPr>
           <w:rFonts w:cstheme="minorHAnsi"/>
           <w:b/>
           <w:sz w:val="24"/>
         </w:rPr>
-      </w:pPr>
-      <w:r>
+        <w:t>26 April 2018</w:t>
+      </w:r>
+    </w:p>
+    <w:p>
+      <w:pPr>
+        <w:spacing w:after="0" w:line="360" w:lineRule="auto"/>
         <w:rPr>
           <w:rFonts w:cstheme="minorHAnsi"/>
           <w:b/>
           <w:sz w:val="24"/>
         </w:rPr>
+      </w:pPr>
+      <w:r>
+        <w:rPr>
+          <w:rFonts w:cstheme="minorHAnsi"/>
+          <w:b/>
+          <w:sz w:val="24"/>
+        </w:rPr>
         <w:t xml:space="preserve">Tanggal Lulus : </w:t>
+      </w:r>
+      <w:r>
+        <w:rPr>
+          <w:rFonts w:cstheme="minorHAnsi"/>
+          <w:b/>
+          <w:sz w:val="24"/>
+        </w:rPr>
+        <w:t>26 April 2018</w:t>
       </w:r>
     </w:p>
     <w:p>
@@ -3018,7 +2174,7 @@
           <w:sz w:val="24"/>
         </w:rPr>
         <w:sectPr>
-          <w:footerReference w:type="first" r:id="rId12"/>
+          <w:footerReference w:type="first" r:id="rId11"/>
           <w:pgSz w:w="11906" w:h="16838" w:code="9"/>
           <w:pgMar w:top="2268" w:right="1701" w:bottom="1701" w:left="1701" w:header="1134" w:footer="1134" w:gutter="0"/>
           <w:pgNumType w:fmt="lowerRoman" w:start="4"/>
@@ -3360,7 +2516,21 @@
           <w:rFonts w:ascii="Times New Roman" w:hAnsi="Times New Roman" w:cs="Times New Roman"/>
           <w:sz w:val="24"/>
         </w:rPr>
-        <w:t xml:space="preserve">Bogor, </w:t>
+        <w:t>Bogor,</w:t>
+      </w:r>
+      <w:r>
+        <w:rPr>
+          <w:rFonts w:ascii="Times New Roman" w:hAnsi="Times New Roman" w:cs="Times New Roman"/>
+          <w:sz w:val="24"/>
+        </w:rPr>
+        <w:t xml:space="preserve"> 26 April 2018</w:t>
+      </w:r>
+      <w:r>
+        <w:rPr>
+          <w:rFonts w:ascii="Times New Roman" w:hAnsi="Times New Roman" w:cs="Times New Roman"/>
+          <w:sz w:val="24"/>
+        </w:rPr>
+        <w:t xml:space="preserve"> </w:t>
       </w:r>
       <w:r>
         <w:rPr>
@@ -3783,7 +2953,16 @@
           <w:rFonts w:ascii="Times New Roman" w:hAnsi="Times New Roman" w:cs="Times New Roman"/>
           <w:sz w:val="24"/>
         </w:rPr>
-        <w:t>beserta perangkat yang ada (jika diperlukan). Dengan Hak Bebas Royalti Nonekslusif ini Fakultas Teknik Universitas Ibn Khaldun berhak menyimpan, mengalihmedia/formatkan, mengelola dalam bentuk pangkalan data (</w:t>
+        <w:t>beserta perangkat yang ada (jika diperlukan). Dengan Hak Bebas Royalti Nonekslusif ini Fakultas Teknik Universitas Ibn Khaldun berhak menyimpan, m</w:t>
+      </w:r>
+      <w:bookmarkStart w:id="0" w:name="_GoBack"/>
+      <w:bookmarkEnd w:id="0"/>
+      <w:r>
+        <w:rPr>
+          <w:rFonts w:ascii="Times New Roman" w:hAnsi="Times New Roman" w:cs="Times New Roman"/>
+          <w:sz w:val="24"/>
+        </w:rPr>
+        <w:t>engalihmedia/formatkan, mengelola dalam bentuk pangkalan data (</w:t>
       </w:r>
       <w:r>
         <w:rPr>
@@ -3835,7 +3014,7 @@
           <w:sz w:val="24"/>
         </w:rPr>
         <w:sectPr>
-          <w:footerReference w:type="first" r:id="rId13"/>
+          <w:footerReference w:type="first" r:id="rId12"/>
           <w:pgSz w:w="11906" w:h="16838" w:code="9"/>
           <w:pgMar w:top="2268" w:right="1701" w:bottom="1701" w:left="1701" w:header="1134" w:footer="1134" w:gutter="0"/>
           <w:pgNumType w:fmt="lowerRoman" w:start="7"/>
@@ -3930,6 +3109,13 @@
         </w:rPr>
         <w:lastRenderedPageBreak/>
         <w:t xml:space="preserve">Bogor, </w:t>
+      </w:r>
+      <w:r>
+        <w:rPr>
+          <w:rFonts w:ascii="Times New Roman" w:hAnsi="Times New Roman" w:cs="Times New Roman"/>
+          <w:sz w:val="24"/>
+        </w:rPr>
+        <w:t>26 April 2018</w:t>
       </w:r>
       <w:r>
         <w:rPr>
@@ -4616,7 +3802,7 @@
       </w:r>
     </w:p>
     <w:sectPr>
-      <w:footerReference w:type="first" r:id="rId14"/>
+      <w:footerReference w:type="first" r:id="rId13"/>
       <w:type w:val="continuous"/>
       <w:pgSz w:w="11906" w:h="16838" w:code="9"/>
       <w:pgMar w:top="2268" w:right="1701" w:bottom="1701" w:left="1701" w:header="1134" w:footer="1134" w:gutter="0"/>
@@ -4800,7 +3986,7 @@
           <w:rPr>
             <w:noProof/>
           </w:rPr>
-          <w:t>i</w:t>
+          <w:t>ii</w:t>
         </w:r>
         <w:r>
           <w:rPr>

</xml_diff>